<commit_message>
added proposal to README in the project
</commit_message>
<xml_diff>
--- a/project/Particle Swarm Optimization.docx
+++ b/project/Particle Swarm Optimization.docx
@@ -55,10 +55,16 @@
     <w:p/>
     <w:p>
       <w:r>
-        <w:t>We mean to implement PSO and then run it against all of the models that are in moeaProblems.pdf.  We will add a number of different heuristics to our PSO implementation.  One such heuristic we have discussed is using one particle as a predator and having it greedily chase the entire swarm’s best known position while the rest of the swarm flees the predator.  We hope to implement X number of possible heuristics.</w:t>
+        <w:t>We mean to implement PSO and then run it against all of the models that are in moeaProblems.pdf.  We will add a number of different heuristics to our PSO implementation.  One such heuristic we have discussed is using one particle as a predator and having it greedily chase the entire swarm’s best known position while the rest of the swarm flees the p</w:t>
+      </w:r>
+      <w:r>
+        <w:t xml:space="preserve">redator.  We hope to implement  </w:t>
       </w:r>
       <w:bookmarkStart w:id="0" w:name="_GoBack"/>
       <w:bookmarkEnd w:id="0"/>
+      <w:r>
+        <w:t xml:space="preserve"> number of possible heuristics.</w:t>
+      </w:r>
     </w:p>
     <w:sectPr>
       <w:pgSz w:w="12240" w:h="15840"/>
@@ -493,6 +499,7 @@
   <w:style w:type="character" w:default="1" w:styleId="DefaultParagraphFont">
     <w:name w:val="Default Paragraph Font"/>
     <w:uiPriority w:val="1"/>
+    <w:semiHidden/>
     <w:unhideWhenUsed/>
   </w:style>
   <w:style w:type="table" w:default="1" w:styleId="TableNormal">

</xml_diff>